<commit_message>
Added a "Stopping" mode to SR
</commit_message>
<xml_diff>
--- a/03 Saccade Metrics/ Documents/Saccade Metrics Guide.docx
+++ b/03 Saccade Metrics/ Documents/Saccade Metrics Guide.docx
@@ -3233,7 +3233,33 @@
           <w:sz w:val="20"/>
           <w:szCs w:val="20"/>
         </w:rPr>
-        <w:t>.  Before averaging, individual traces are offset so that the pre-saccadic period lies at y = 0</w:t>
+        <w:t xml:space="preserve">. </w:t>
+      </w:r>
+      <w:r>
+        <w:rPr>
+          <w:rFonts w:ascii="Arial" w:hAnsi="Arial" w:cs="Arial"/>
+          <w:sz w:val="20"/>
+          <w:szCs w:val="20"/>
+        </w:rPr>
+        <w:t>The vertical dotted lines mark the average duration for saccades of different sizes, using the same color code as for the saccade sizes.  For simplicity, one average duration is shown for left and right saccades (the average of the two)</w:t>
+      </w:r>
+      <w:bookmarkStart w:id="0" w:name="_GoBack"/>
+      <w:bookmarkEnd w:id="0"/>
+      <w:r>
+        <w:rPr>
+          <w:rFonts w:ascii="Arial" w:hAnsi="Arial" w:cs="Arial"/>
+          <w:sz w:val="20"/>
+          <w:szCs w:val="20"/>
+        </w:rPr>
+        <w:t xml:space="preserve">. </w:t>
+      </w:r>
+      <w:r>
+        <w:rPr>
+          <w:rFonts w:ascii="Arial" w:hAnsi="Arial" w:cs="Arial"/>
+          <w:sz w:val="20"/>
+          <w:szCs w:val="20"/>
+        </w:rPr>
+        <w:t>Before averaging, individual traces are offset so that the pre-saccadic period lies at y = 0</w:t>
       </w:r>
       <w:r>
         <w:rPr>
@@ -3273,7 +3299,16 @@
           <w:sz w:val="20"/>
           <w:szCs w:val="20"/>
         </w:rPr>
-        <w:t>start of the saccade is aligned at t = 0 s. The y axis is scaled in degrees by assuming that the average post-saccadic position is offset from 0 by the size of the target step.</w:t>
+        <w:t xml:space="preserve">start of the saccade is aligned at t = 0 s. The y axis is scaled in </w:t>
+      </w:r>
+      <w:r>
+        <w:rPr>
+          <w:rFonts w:ascii="Arial" w:hAnsi="Arial" w:cs="Arial"/>
+          <w:sz w:val="20"/>
+          <w:szCs w:val="20"/>
+        </w:rPr>
+        <w:lastRenderedPageBreak/>
+        <w:t>degrees by assuming that the average post-saccadic position is offset from 0 by the size of the target step.</w:t>
       </w:r>
       <w:r>
         <w:rPr>
@@ -3301,7 +3336,6 @@
           <w:sz w:val="20"/>
           <w:szCs w:val="20"/>
         </w:rPr>
-        <w:lastRenderedPageBreak/>
         <w:t xml:space="preserve">3) Most recent velocity trace: </w:t>
       </w:r>
       <w:r>
@@ -3531,8 +3565,6 @@
           <w:szCs w:val="20"/>
         </w:rPr>
       </w:pPr>
-      <w:bookmarkStart w:id="0" w:name="_GoBack"/>
-      <w:bookmarkEnd w:id="0"/>
     </w:p>
     <w:p>
       <w:pPr>
@@ -4158,7 +4190,6 @@
   <w:style w:type="character" w:default="1" w:styleId="DefaultParagraphFont">
     <w:name w:val="Default Paragraph Font"/>
     <w:uiPriority w:val="1"/>
-    <w:semiHidden/>
     <w:unhideWhenUsed/>
   </w:style>
   <w:style w:type="table" w:default="1" w:styleId="TableNormal">

</xml_diff>

<commit_message>
Minor bugs in SR fixed
</commit_message>
<xml_diff>
--- a/03 Saccade Metrics/ Documents/Saccade Metrics Guide.docx
+++ b/03 Saccade Metrics/ Documents/Saccade Metrics Guide.docx
@@ -1,6 +1,6 @@
 
 <file path=word/document.xml><?xml version="1.0" encoding="utf-8"?>
-<w:document xmlns:wpc="http://schemas.microsoft.com/office/word/2010/wordprocessingCanvas" xmlns:cx="http://schemas.microsoft.com/office/drawing/2014/chartex" xmlns:cx1="http://schemas.microsoft.com/office/drawing/2015/9/8/chartex" xmlns:cx2="http://schemas.microsoft.com/office/drawing/2015/10/21/chartex" xmlns:cx3="http://schemas.microsoft.com/office/drawing/2016/5/9/chartex" xmlns:cx4="http://schemas.microsoft.com/office/drawing/2016/5/10/chartex" xmlns:cx5="http://schemas.microsoft.com/office/drawing/2016/5/11/chartex" xmlns:cx6="http://schemas.microsoft.com/office/drawing/2016/5/12/chartex" xmlns:cx7="http://schemas.microsoft.com/office/drawing/2016/5/13/chartex" xmlns:cx8="http://schemas.microsoft.com/office/drawing/2016/5/14/chartex" xmlns:mc="http://schemas.openxmlformats.org/markup-compatibility/2006" xmlns:aink="http://schemas.microsoft.com/office/drawing/2016/ink" xmlns:am3d="http://schemas.microsoft.com/office/drawing/2017/model3d" xmlns:o="urn:schemas-microsoft-com:office:office" xmlns:r="http://schemas.openxmlformats.org/officeDocument/2006/relationships" xmlns:m="http://schemas.openxmlformats.org/officeDocument/2006/math" xmlns:v="urn:schemas-microsoft-com:vml" xmlns:wp14="http://schemas.microsoft.com/office/word/2010/wordprocessingDrawing" xmlns:wp="http://schemas.openxmlformats.org/drawingml/2006/wordprocessingDrawing" xmlns:w10="urn:schemas-microsoft-com:office:word" xmlns:w="http://schemas.openxmlformats.org/wordprocessingml/2006/main" xmlns:w14="http://schemas.microsoft.com/office/word/2010/wordml" xmlns:w15="http://schemas.microsoft.com/office/word/2012/wordml" xmlns:w16cid="http://schemas.microsoft.com/office/word/2016/wordml/cid" xmlns:w16se="http://schemas.microsoft.com/office/word/2015/wordml/symex" xmlns:wpg="http://schemas.microsoft.com/office/word/2010/wordprocessingGroup" xmlns:wpi="http://schemas.microsoft.com/office/word/2010/wordprocessingInk" xmlns:wne="http://schemas.microsoft.com/office/word/2006/wordml" xmlns:wps="http://schemas.microsoft.com/office/word/2010/wordprocessingShape" mc:Ignorable="w14 w15 w16se w16cid wp14">
+<w:document xmlns:wpc="http://schemas.microsoft.com/office/word/2010/wordprocessingCanvas" xmlns:cx="http://schemas.microsoft.com/office/drawing/2014/chartex" xmlns:cx1="http://schemas.microsoft.com/office/drawing/2015/9/8/chartex" xmlns:cx2="http://schemas.microsoft.com/office/drawing/2015/10/21/chartex" xmlns:cx3="http://schemas.microsoft.com/office/drawing/2016/5/9/chartex" xmlns:cx4="http://schemas.microsoft.com/office/drawing/2016/5/10/chartex" xmlns:cx5="http://schemas.microsoft.com/office/drawing/2016/5/11/chartex" xmlns:cx6="http://schemas.microsoft.com/office/drawing/2016/5/12/chartex" xmlns:cx7="http://schemas.microsoft.com/office/drawing/2016/5/13/chartex" xmlns:cx8="http://schemas.microsoft.com/office/drawing/2016/5/14/chartex" xmlns:mc="http://schemas.openxmlformats.org/markup-compatibility/2006" xmlns:aink="http://schemas.microsoft.com/office/drawing/2016/ink" xmlns:am3d="http://schemas.microsoft.com/office/drawing/2017/model3d" xmlns:o="urn:schemas-microsoft-com:office:office" xmlns:r="http://schemas.openxmlformats.org/officeDocument/2006/relationships" xmlns:m="http://schemas.openxmlformats.org/officeDocument/2006/math" xmlns:v="urn:schemas-microsoft-com:vml" xmlns:wp14="http://schemas.microsoft.com/office/word/2010/wordprocessingDrawing" xmlns:wp="http://schemas.openxmlformats.org/drawingml/2006/wordprocessingDrawing" xmlns:w10="urn:schemas-microsoft-com:office:word" xmlns:w="http://schemas.openxmlformats.org/wordprocessingml/2006/main" xmlns:w14="http://schemas.microsoft.com/office/word/2010/wordml" xmlns:w15="http://schemas.microsoft.com/office/word/2012/wordml" xmlns:w16cex="http://schemas.microsoft.com/office/word/2018/wordml/cex" xmlns:w16cid="http://schemas.microsoft.com/office/word/2016/wordml/cid" xmlns:w16="http://schemas.microsoft.com/office/word/2018/wordml" xmlns:w16se="http://schemas.microsoft.com/office/word/2015/wordml/symex" xmlns:wpg="http://schemas.microsoft.com/office/word/2010/wordprocessingGroup" xmlns:wpi="http://schemas.microsoft.com/office/word/2010/wordprocessingInk" xmlns:wne="http://schemas.microsoft.com/office/word/2006/wordml" xmlns:wps="http://schemas.microsoft.com/office/word/2010/wordprocessingShape" mc:Ignorable="w14 w15 w16se w16cid w16 w16cex wp14">
   <w:body>
     <w:p>
       <w:pPr>
@@ -44,13 +44,13 @@
         <w:rPr>
           <w:b/>
         </w:rPr>
-        <w:t xml:space="preserve">BSLC 322, January </w:t>
-      </w:r>
-      <w:r>
-        <w:rPr>
-          <w:b/>
-        </w:rPr>
-        <w:t>22-24, 2020</w:t>
+        <w:t xml:space="preserve">BSLC 322, </w:t>
+      </w:r>
+      <w:r>
+        <w:rPr>
+          <w:b/>
+        </w:rPr>
+        <w:t>February 3-5, 2021</w:t>
       </w:r>
     </w:p>
     <w:p>
@@ -262,7 +262,23 @@
           <w:sz w:val="20"/>
           <w:szCs w:val="20"/>
         </w:rPr>
-        <w:t xml:space="preserve">Once the EOG electrodes are installed, keep the leads protected and away from water and electrical sources until they are inserted into the isolation unit. No personal protective equipment (PPE) is required or recommended. </w:t>
+        <w:t xml:space="preserve">Once the EOG electrodes are installed, keep the leads protected and away from water and electrical sources until they are inserted into the isolation unit. No </w:t>
+      </w:r>
+      <w:r>
+        <w:rPr>
+          <w:rFonts w:ascii="Arial" w:hAnsi="Arial" w:cs="Arial"/>
+          <w:sz w:val="20"/>
+          <w:szCs w:val="20"/>
+        </w:rPr>
+        <w:t xml:space="preserve">special </w:t>
+      </w:r>
+      <w:r>
+        <w:rPr>
+          <w:rFonts w:ascii="Arial" w:hAnsi="Arial" w:cs="Arial"/>
+          <w:sz w:val="20"/>
+          <w:szCs w:val="20"/>
+        </w:rPr>
+        <w:t xml:space="preserve">personal protective equipment (PPE) is required or recommended. </w:t>
       </w:r>
     </w:p>
     <w:p>
@@ -373,45 +389,85 @@
         </w:rPr>
         <w:t xml:space="preserve"> </w:t>
       </w:r>
-      <w:r>
-        <w:rPr>
-          <w:rFonts w:ascii="Arial" w:hAnsi="Arial" w:cs="Arial"/>
-          <w:sz w:val="20"/>
-          <w:szCs w:val="20"/>
-        </w:rPr>
-        <w:t xml:space="preserve">You should collect data </w:t>
-      </w:r>
-      <w:r>
-        <w:rPr>
-          <w:rFonts w:ascii="Arial" w:hAnsi="Arial" w:cs="Arial"/>
-          <w:sz w:val="20"/>
-          <w:szCs w:val="20"/>
-        </w:rPr>
-        <w:t xml:space="preserve">separately </w:t>
-      </w:r>
-      <w:r>
-        <w:rPr>
-          <w:rFonts w:ascii="Arial" w:hAnsi="Arial" w:cs="Arial"/>
-          <w:sz w:val="20"/>
-          <w:szCs w:val="20"/>
-        </w:rPr>
-        <w:t>from both students in each pair (complete data collection from the first</w:t>
-      </w:r>
-      <w:r>
-        <w:rPr>
-          <w:rFonts w:ascii="Arial" w:hAnsi="Arial" w:cs="Arial"/>
-          <w:sz w:val="20"/>
-          <w:szCs w:val="20"/>
-        </w:rPr>
-        <w:t xml:space="preserve"> student</w:t>
-      </w:r>
-      <w:r>
-        <w:rPr>
-          <w:rFonts w:ascii="Arial" w:hAnsi="Arial" w:cs="Arial"/>
-          <w:sz w:val="20"/>
-          <w:szCs w:val="20"/>
-        </w:rPr>
-        <w:t xml:space="preserve"> before beginning the second).</w:t>
+    </w:p>
+    <w:p>
+      <w:pPr>
+        <w:spacing w:after="120"/>
+        <w:jc w:val="both"/>
+        <w:rPr>
+          <w:rFonts w:ascii="Arial" w:hAnsi="Arial" w:cs="Arial"/>
+          <w:sz w:val="20"/>
+          <w:szCs w:val="20"/>
+        </w:rPr>
+      </w:pPr>
+      <w:r>
+        <w:rPr>
+          <w:rFonts w:ascii="Arial" w:hAnsi="Arial" w:cs="Arial"/>
+          <w:b/>
+          <w:sz w:val="20"/>
+          <w:szCs w:val="20"/>
+        </w:rPr>
+        <w:t xml:space="preserve">Clean up: </w:t>
+      </w:r>
+      <w:r>
+        <w:rPr>
+          <w:rFonts w:ascii="Arial" w:hAnsi="Arial" w:cs="Arial"/>
+          <w:sz w:val="20"/>
+          <w:szCs w:val="20"/>
+        </w:rPr>
+        <w:t xml:space="preserve">When you have finished, you should clean the EOG electrodes as described in the procedures. </w:t>
+      </w:r>
+      <w:r>
+        <w:rPr>
+          <w:rFonts w:ascii="Arial" w:hAnsi="Arial" w:cs="Arial"/>
+          <w:sz w:val="20"/>
+          <w:szCs w:val="20"/>
+        </w:rPr>
+        <w:t xml:space="preserve"> Course instructors will disinfect the electrodes after the class has finished.  </w:t>
+      </w:r>
+      <w:r>
+        <w:rPr>
+          <w:rFonts w:ascii="Arial" w:hAnsi="Arial" w:cs="Arial"/>
+          <w:sz w:val="20"/>
+          <w:szCs w:val="20"/>
+        </w:rPr>
+        <w:t xml:space="preserve">Quit Matlab and collect any data files from the lab machine. You do not need to log out, reboot or shutdown the computer. </w:t>
+      </w:r>
+      <w:r>
+        <w:rPr>
+          <w:rFonts w:ascii="Arial" w:hAnsi="Arial" w:cs="Arial"/>
+          <w:sz w:val="20"/>
+          <w:szCs w:val="20"/>
+        </w:rPr>
+        <w:t>Leave the</w:t>
+      </w:r>
+      <w:r>
+        <w:rPr>
+          <w:rFonts w:ascii="Arial" w:hAnsi="Arial" w:cs="Arial"/>
+          <w:sz w:val="20"/>
+          <w:szCs w:val="20"/>
+        </w:rPr>
+        <w:t xml:space="preserve"> electrical equipment in the state in which you found it.</w:t>
+      </w:r>
+    </w:p>
+    <w:p>
+      <w:pPr>
+        <w:spacing w:after="120"/>
+        <w:jc w:val="both"/>
+        <w:rPr>
+          <w:rFonts w:ascii="Arial" w:hAnsi="Arial" w:cs="Arial"/>
+          <w:sz w:val="20"/>
+          <w:szCs w:val="20"/>
+        </w:rPr>
+      </w:pPr>
+      <w:r>
+        <w:rPr>
+          <w:rFonts w:ascii="Arial" w:hAnsi="Arial" w:cs="Arial"/>
+          <w:b/>
+          <w:sz w:val="20"/>
+          <w:szCs w:val="20"/>
+        </w:rPr>
+        <w:t>Lab Report:</w:t>
       </w:r>
       <w:r>
         <w:rPr>
@@ -427,279 +483,15 @@
           <w:sz w:val="20"/>
           <w:szCs w:val="20"/>
         </w:rPr>
-        <w:t>Clean</w:t>
-      </w:r>
-      <w:r>
-        <w:rPr>
-          <w:rFonts w:ascii="Arial" w:hAnsi="Arial" w:cs="Arial"/>
-          <w:sz w:val="20"/>
-          <w:szCs w:val="20"/>
-        </w:rPr>
-        <w:t xml:space="preserve"> the EOG electrodes between subjects as described in the procedures.</w:t>
-      </w:r>
-    </w:p>
-    <w:p>
-      <w:pPr>
-        <w:spacing w:after="120"/>
-        <w:jc w:val="both"/>
-        <w:rPr>
-          <w:rFonts w:ascii="Arial" w:hAnsi="Arial" w:cs="Arial"/>
-          <w:sz w:val="20"/>
-          <w:szCs w:val="20"/>
-        </w:rPr>
-      </w:pPr>
-      <w:r>
-        <w:rPr>
-          <w:rFonts w:ascii="Arial" w:hAnsi="Arial" w:cs="Arial"/>
-          <w:b/>
-          <w:sz w:val="20"/>
-          <w:szCs w:val="20"/>
-        </w:rPr>
-        <w:t xml:space="preserve">Clean up: </w:t>
-      </w:r>
-      <w:r>
-        <w:rPr>
-          <w:rFonts w:ascii="Arial" w:hAnsi="Arial" w:cs="Arial"/>
-          <w:sz w:val="20"/>
-          <w:szCs w:val="20"/>
-        </w:rPr>
-        <w:t>When you have finished, you should clean the EOG electrodes as described in the procedures. Quit Matlab and collect any data files from the lab machine. You do not need to log out, reboot or shutdown the computer. Disconnect the electrical equipment so it is in the state in which you found it.</w:t>
-      </w:r>
-    </w:p>
-    <w:p>
-      <w:pPr>
-        <w:spacing w:after="120"/>
-        <w:jc w:val="both"/>
-        <w:rPr>
-          <w:rFonts w:ascii="Arial" w:hAnsi="Arial" w:cs="Arial"/>
-          <w:sz w:val="20"/>
-          <w:szCs w:val="20"/>
-        </w:rPr>
-      </w:pPr>
-      <w:r>
-        <w:rPr>
-          <w:rFonts w:ascii="Arial" w:hAnsi="Arial" w:cs="Arial"/>
-          <w:b/>
-          <w:sz w:val="20"/>
-          <w:szCs w:val="20"/>
-        </w:rPr>
-        <w:t>Lab Report:</w:t>
-      </w:r>
-      <w:r>
-        <w:rPr>
-          <w:rFonts w:ascii="Arial" w:hAnsi="Arial" w:cs="Arial"/>
-          <w:sz w:val="20"/>
-          <w:szCs w:val="20"/>
-        </w:rPr>
-        <w:t xml:space="preserve"> Lab reports should be prepared following the general instructions found on the </w:t>
-      </w:r>
-      <w:r>
-        <w:rPr>
-          <w:rFonts w:ascii="Arial" w:hAnsi="Arial" w:cs="Arial"/>
-          <w:sz w:val="20"/>
-          <w:szCs w:val="20"/>
-        </w:rPr>
-        <w:t>course Canvas site.</w:t>
-      </w:r>
-      <w:r>
-        <w:rPr>
-          <w:rFonts w:ascii="Arial" w:hAnsi="Arial" w:cs="Arial"/>
-          <w:sz w:val="20"/>
-          <w:szCs w:val="20"/>
-        </w:rPr>
-        <w:t xml:space="preserve"> </w:t>
-      </w:r>
-      <w:r>
-        <w:rPr>
-          <w:rFonts w:ascii="Arial" w:hAnsi="Arial" w:cs="Arial"/>
-          <w:sz w:val="20"/>
-          <w:szCs w:val="20"/>
-        </w:rPr>
-        <w:t>In preparing your report, you should consider</w:t>
-      </w:r>
-      <w:r>
-        <w:rPr>
-          <w:rFonts w:ascii="Arial" w:hAnsi="Arial" w:cs="Arial"/>
-          <w:sz w:val="20"/>
-          <w:szCs w:val="20"/>
-        </w:rPr>
-        <w:t xml:space="preserve"> the following:</w:t>
-      </w:r>
-    </w:p>
-    <w:p>
-      <w:pPr>
-        <w:spacing w:after="120"/>
-        <w:jc w:val="both"/>
-        <w:rPr>
-          <w:rFonts w:ascii="Arial" w:hAnsi="Arial" w:cs="Arial"/>
-          <w:sz w:val="20"/>
-          <w:szCs w:val="20"/>
-        </w:rPr>
-      </w:pPr>
-      <w:r>
-        <w:rPr>
-          <w:rFonts w:ascii="Arial" w:hAnsi="Arial" w:cs="Arial"/>
-          <w:i/>
-          <w:sz w:val="20"/>
-          <w:szCs w:val="20"/>
-        </w:rPr>
-        <w:t>Results:</w:t>
-      </w:r>
-      <w:r>
-        <w:rPr>
-          <w:rFonts w:ascii="Arial" w:hAnsi="Arial" w:cs="Arial"/>
-          <w:sz w:val="20"/>
-          <w:szCs w:val="20"/>
-        </w:rPr>
-        <w:t xml:space="preserve"> </w:t>
-      </w:r>
-      <w:r>
-        <w:rPr>
-          <w:rFonts w:ascii="Arial" w:hAnsi="Arial" w:cs="Arial"/>
-          <w:sz w:val="20"/>
-          <w:szCs w:val="20"/>
-        </w:rPr>
-        <w:t xml:space="preserve">Include </w:t>
-      </w:r>
-      <w:r>
-        <w:rPr>
-          <w:rFonts w:ascii="Arial" w:hAnsi="Arial" w:cs="Arial"/>
-          <w:sz w:val="20"/>
-          <w:szCs w:val="20"/>
-        </w:rPr>
-        <w:t xml:space="preserve">in your report one or more </w:t>
-      </w:r>
-      <w:r>
-        <w:rPr>
-          <w:rFonts w:ascii="Arial" w:hAnsi="Arial" w:cs="Arial"/>
-          <w:sz w:val="20"/>
-          <w:szCs w:val="20"/>
-        </w:rPr>
-        <w:t>figure</w:t>
-      </w:r>
-      <w:r>
-        <w:rPr>
-          <w:rFonts w:ascii="Arial" w:hAnsi="Arial" w:cs="Arial"/>
-          <w:sz w:val="20"/>
-          <w:szCs w:val="20"/>
-        </w:rPr>
-        <w:t>s</w:t>
-      </w:r>
-      <w:r>
-        <w:rPr>
-          <w:rFonts w:ascii="Arial" w:hAnsi="Arial" w:cs="Arial"/>
-          <w:sz w:val="20"/>
-          <w:szCs w:val="20"/>
-        </w:rPr>
-        <w:t xml:space="preserve"> showing your data.</w:t>
-      </w:r>
-      <w:r>
-        <w:rPr>
-          <w:rFonts w:ascii="Arial" w:hAnsi="Arial" w:cs="Arial"/>
-          <w:sz w:val="20"/>
-          <w:szCs w:val="20"/>
-        </w:rPr>
-        <w:t xml:space="preserve"> </w:t>
-      </w:r>
-      <w:r>
-        <w:rPr>
-          <w:rFonts w:ascii="Arial" w:hAnsi="Arial" w:cs="Arial"/>
-          <w:sz w:val="20"/>
-          <w:szCs w:val="20"/>
-        </w:rPr>
-        <w:t xml:space="preserve">How are your saccades of different sizes related (same duration? same </w:t>
-      </w:r>
-      <w:r>
-        <w:rPr>
-          <w:rFonts w:ascii="Arial" w:hAnsi="Arial" w:cs="Arial"/>
-          <w:sz w:val="20"/>
-          <w:szCs w:val="20"/>
-        </w:rPr>
-        <w:t>speed</w:t>
-      </w:r>
-      <w:r>
-        <w:rPr>
-          <w:rFonts w:ascii="Arial" w:hAnsi="Arial" w:cs="Arial"/>
-          <w:sz w:val="20"/>
-          <w:szCs w:val="20"/>
-        </w:rPr>
-        <w:t>? same acceleration?</w:t>
-      </w:r>
-      <w:r>
-        <w:rPr>
-          <w:rFonts w:ascii="Arial" w:hAnsi="Arial" w:cs="Arial"/>
-          <w:sz w:val="20"/>
-          <w:szCs w:val="20"/>
-        </w:rPr>
-        <w:t xml:space="preserve"> some mixture(s) of these?</w:t>
-      </w:r>
-      <w:r>
-        <w:rPr>
-          <w:rFonts w:ascii="Arial" w:hAnsi="Arial" w:cs="Arial"/>
-          <w:sz w:val="20"/>
-          <w:szCs w:val="20"/>
-        </w:rPr>
-        <w:t xml:space="preserve">). </w:t>
-      </w:r>
-      <w:r>
-        <w:rPr>
-          <w:rFonts w:ascii="Arial" w:hAnsi="Arial" w:cs="Arial"/>
-          <w:sz w:val="20"/>
-          <w:szCs w:val="20"/>
-        </w:rPr>
-        <w:t>Are there specific features in your data that should be interpreted as noise?</w:t>
-      </w:r>
-    </w:p>
-    <w:p>
-      <w:pPr>
-        <w:spacing w:after="120"/>
-        <w:jc w:val="both"/>
-        <w:rPr>
-          <w:rFonts w:ascii="Arial" w:hAnsi="Arial" w:cs="Arial"/>
-          <w:sz w:val="20"/>
-          <w:szCs w:val="20"/>
-        </w:rPr>
-      </w:pPr>
-      <w:r>
-        <w:rPr>
-          <w:rFonts w:ascii="Arial" w:hAnsi="Arial" w:cs="Arial"/>
-          <w:i/>
-          <w:sz w:val="20"/>
-          <w:szCs w:val="20"/>
-        </w:rPr>
-        <w:t>Discussion:</w:t>
-      </w:r>
-      <w:r>
-        <w:rPr>
-          <w:rFonts w:ascii="Arial" w:hAnsi="Arial" w:cs="Arial"/>
-          <w:sz w:val="20"/>
-          <w:szCs w:val="20"/>
-        </w:rPr>
-        <w:t xml:space="preserve"> </w:t>
-      </w:r>
-      <w:r>
-        <w:rPr>
-          <w:rFonts w:ascii="Arial" w:hAnsi="Arial" w:cs="Arial"/>
-          <w:sz w:val="20"/>
-          <w:szCs w:val="20"/>
-        </w:rPr>
-        <w:t xml:space="preserve">What do your data suggest about </w:t>
-      </w:r>
-      <w:r>
-        <w:rPr>
-          <w:rFonts w:ascii="Arial" w:hAnsi="Arial" w:cs="Arial"/>
-          <w:sz w:val="20"/>
-          <w:szCs w:val="20"/>
-        </w:rPr>
-        <w:t xml:space="preserve">the neuronal control of </w:t>
-      </w:r>
-      <w:r>
-        <w:rPr>
-          <w:rFonts w:ascii="Arial" w:hAnsi="Arial" w:cs="Arial"/>
-          <w:sz w:val="20"/>
-          <w:szCs w:val="20"/>
-        </w:rPr>
-        <w:t xml:space="preserve">saccades? Is there consistency in speed, acceleration or duration across saccades of different amplitude? </w:t>
+        <w:t xml:space="preserve">The primary question is whether </w:t>
+      </w:r>
+      <w:r>
+        <w:rPr>
+          <w:rFonts w:ascii="Arial" w:hAnsi="Arial" w:cs="Arial"/>
+          <w:sz w:val="20"/>
+          <w:szCs w:val="20"/>
+        </w:rPr>
+        <w:t xml:space="preserve">saccadic eye movements of different amplitudes are well described as having the same duration, the same speed, the same acceleration or something intermediate. If noise is an important factor in your signals, you should discuss its effects. </w:t>
       </w:r>
       <w:r>
         <w:rPr>
@@ -723,7 +515,23 @@
           <w:sz w:val="20"/>
           <w:szCs w:val="20"/>
         </w:rPr>
-        <w:t xml:space="preserve"> eye), what can you infer about the forces generated by the eye muscles dur</w:t>
+        <w:t xml:space="preserve"> eye), </w:t>
+      </w:r>
+      <w:r>
+        <w:rPr>
+          <w:rFonts w:ascii="Arial" w:hAnsi="Arial" w:cs="Arial"/>
+          <w:sz w:val="20"/>
+          <w:szCs w:val="20"/>
+        </w:rPr>
+        <w:t>can you draw inferences</w:t>
+      </w:r>
+      <w:r>
+        <w:rPr>
+          <w:rFonts w:ascii="Arial" w:hAnsi="Arial" w:cs="Arial"/>
+          <w:sz w:val="20"/>
+          <w:szCs w:val="20"/>
+        </w:rPr>
+        <w:t xml:space="preserve"> about the forces generated by the eye muscles dur</w:t>
       </w:r>
       <w:r>
         <w:rPr>
@@ -838,7 +646,7 @@
           <w:sz w:val="20"/>
           <w:szCs w:val="20"/>
         </w:rPr>
-        <w:t>is exactly the same as that</w:t>
+        <w:t>is the same as that</w:t>
       </w:r>
       <w:r>
         <w:rPr>
@@ -848,7 +656,27 @@
           <w:sz w:val="20"/>
           <w:szCs w:val="20"/>
         </w:rPr>
-        <w:t xml:space="preserve"> used for the reaction time lab.</w:t>
+        <w:t xml:space="preserve"> used for the reaction time lab</w:t>
+      </w:r>
+      <w:r>
+        <w:rPr>
+          <w:rFonts w:ascii="Arial" w:hAnsi="Arial" w:cs="Arial"/>
+          <w:bCs/>
+          <w:iCs/>
+          <w:sz w:val="20"/>
+          <w:szCs w:val="20"/>
+        </w:rPr>
+        <w:t xml:space="preserve"> (Lab 2)</w:t>
+      </w:r>
+      <w:r>
+        <w:rPr>
+          <w:rFonts w:ascii="Arial" w:hAnsi="Arial" w:cs="Arial"/>
+          <w:bCs/>
+          <w:iCs/>
+          <w:sz w:val="20"/>
+          <w:szCs w:val="20"/>
+        </w:rPr>
+        <w:t>.</w:t>
       </w:r>
     </w:p>
     <w:p>
@@ -876,7 +704,15 @@
           <w:sz w:val="20"/>
           <w:szCs w:val="20"/>
         </w:rPr>
-        <w:t>The hardware and cabling will need to be set up. The small switch on the C-ISO-256 pre-amplifier must be set to 2.5 kHz. The cable from the C-ISO-256 should be connected to left input of the iWorx ETH-256 amplifier</w:t>
+        <w:t>The equipment will be pre-configured when you arrive in the lab</w:t>
+      </w:r>
+      <w:r>
+        <w:rPr>
+          <w:rFonts w:ascii="Arial" w:hAnsi="Arial" w:cs="Arial"/>
+          <w:sz w:val="20"/>
+          <w:szCs w:val="20"/>
+        </w:rPr>
+        <w:t>. The small switch on the C-ISO-256 pre-amplifier must be set to 2.5 kHz. The cable from the C-ISO-256 should be connected to left input of the iWorx ETH-256 amplifier</w:t>
       </w:r>
       <w:r>
         <w:rPr>
@@ -928,23 +764,79 @@
           <w:sz w:val="20"/>
           <w:szCs w:val="20"/>
         </w:rPr>
-        <w:t>Use a BNC cable to connect Output 1 of the ETH-256 to a LabJack U6 computer data acquisition unit. A BNC-to-wire adaptor will need to be installed to the LabJack’s analog input channel 0 (AIN0, red wire) and analog ground (GND, black wire) inputs</w:t>
-      </w:r>
-      <w:r>
-        <w:rPr>
-          <w:rFonts w:ascii="Arial" w:hAnsi="Arial" w:cs="Arial"/>
-          <w:sz w:val="20"/>
-          <w:szCs w:val="20"/>
-        </w:rPr>
-        <w:t xml:space="preserve"> and secured by gently tightening the screws to clamp the wires. </w:t>
-      </w:r>
-      <w:r>
-        <w:rPr>
-          <w:rFonts w:ascii="Arial" w:hAnsi="Arial" w:cs="Arial"/>
-          <w:sz w:val="20"/>
-          <w:szCs w:val="20"/>
-        </w:rPr>
-        <w:t xml:space="preserve">The LabJack U6 should be connected to the iMac computer with a USB cable.  </w:t>
+        <w:t>A</w:t>
+      </w:r>
+      <w:r>
+        <w:rPr>
+          <w:rFonts w:ascii="Arial" w:hAnsi="Arial" w:cs="Arial"/>
+          <w:sz w:val="20"/>
+          <w:szCs w:val="20"/>
+        </w:rPr>
+        <w:t xml:space="preserve"> BNC cable connect</w:t>
+      </w:r>
+      <w:r>
+        <w:rPr>
+          <w:rFonts w:ascii="Arial" w:hAnsi="Arial" w:cs="Arial"/>
+          <w:sz w:val="20"/>
+          <w:szCs w:val="20"/>
+        </w:rPr>
+        <w:t>s</w:t>
+      </w:r>
+      <w:r>
+        <w:rPr>
+          <w:rFonts w:ascii="Arial" w:hAnsi="Arial" w:cs="Arial"/>
+          <w:sz w:val="20"/>
+          <w:szCs w:val="20"/>
+        </w:rPr>
+        <w:t xml:space="preserve"> Output 1 of the ETH-256 to a LabJack U6 computer data acquisition unit. A BNC-to-wire adaptor </w:t>
+      </w:r>
+      <w:r>
+        <w:rPr>
+          <w:rFonts w:ascii="Arial" w:hAnsi="Arial" w:cs="Arial"/>
+          <w:sz w:val="20"/>
+          <w:szCs w:val="20"/>
+        </w:rPr>
+        <w:t>is used to access the</w:t>
+      </w:r>
+      <w:r>
+        <w:rPr>
+          <w:rFonts w:ascii="Arial" w:hAnsi="Arial" w:cs="Arial"/>
+          <w:sz w:val="20"/>
+          <w:szCs w:val="20"/>
+        </w:rPr>
+        <w:t xml:space="preserve"> LabJack’s analog input channel 0 (AIN0, red wire) and analog ground (GND, black wire) inputs</w:t>
+      </w:r>
+      <w:r>
+        <w:rPr>
+          <w:rFonts w:ascii="Arial" w:hAnsi="Arial" w:cs="Arial"/>
+          <w:sz w:val="20"/>
+          <w:szCs w:val="20"/>
+        </w:rPr>
+        <w:t xml:space="preserve">. </w:t>
+      </w:r>
+      <w:r>
+        <w:rPr>
+          <w:rFonts w:ascii="Arial" w:hAnsi="Arial" w:cs="Arial"/>
+          <w:sz w:val="20"/>
+          <w:szCs w:val="20"/>
+        </w:rPr>
+        <w:t xml:space="preserve">The LabJack U6 </w:t>
+      </w:r>
+      <w:r>
+        <w:rPr>
+          <w:rFonts w:ascii="Arial" w:hAnsi="Arial" w:cs="Arial"/>
+          <w:sz w:val="20"/>
+          <w:szCs w:val="20"/>
+        </w:rPr>
+        <w:t>is</w:t>
+      </w:r>
+      <w:r>
+        <w:rPr>
+          <w:rFonts w:ascii="Arial" w:hAnsi="Arial" w:cs="Arial"/>
+          <w:sz w:val="20"/>
+          <w:szCs w:val="20"/>
+        </w:rPr>
+        <w:t xml:space="preserve"> connected to the iMac computer with a USB cable.  </w:t>
       </w:r>
     </w:p>
     <w:p>
@@ -1076,19 +968,32 @@
           <w:sz w:val="20"/>
           <w:szCs w:val="20"/>
         </w:rPr>
-        <w:t>You can put the electrodes on yourself if you prefer, but it is generally faster and easier for you and your partner to put them on each other.</w:t>
-      </w:r>
-    </w:p>
-    <w:p>
-      <w:pPr>
-        <w:spacing w:after="120"/>
-        <w:jc w:val="both"/>
-        <w:rPr>
-          <w:rFonts w:ascii="Arial" w:hAnsi="Arial" w:cs="Arial"/>
-          <w:sz w:val="20"/>
-          <w:szCs w:val="20"/>
-        </w:rPr>
-      </w:pPr>
+        <w:t xml:space="preserve">You can put the electrodes on yourself </w:t>
+      </w:r>
+      <w:r>
+        <w:rPr>
+          <w:rFonts w:ascii="Arial" w:hAnsi="Arial" w:cs="Arial"/>
+          <w:sz w:val="20"/>
+          <w:szCs w:val="20"/>
+        </w:rPr>
+        <w:t>using the mirror you will find at your rig</w:t>
+      </w:r>
+      <w:r>
+        <w:rPr>
+          <w:rFonts w:ascii="Arial" w:hAnsi="Arial" w:cs="Arial"/>
+          <w:sz w:val="20"/>
+          <w:szCs w:val="20"/>
+        </w:rPr>
+        <w:t>.</w:t>
+      </w:r>
+      <w:r>
+        <w:rPr>
+          <w:rFonts w:ascii="Arial" w:hAnsi="Arial" w:cs="Arial"/>
+          <w:sz w:val="20"/>
+          <w:szCs w:val="20"/>
+        </w:rPr>
+        <w:t xml:space="preserve"> </w:t>
+      </w:r>
       <w:r>
         <w:rPr>
           <w:rFonts w:ascii="Arial" w:hAnsi="Arial" w:cs="Arial"/>
@@ -1130,7 +1035,39 @@
           <w:sz w:val="20"/>
           <w:szCs w:val="20"/>
         </w:rPr>
-        <w:t xml:space="preserve">To attach each electrode, lift the blue tab on one sticky pad to lift it and its paper face from backing. Attach the sticky side of the pad to the electrode face. Remove the outer protective paper from the sticky pad and press the pad and electrode on the skin with the wire oriented downward. Once gentle pressure has been applied, the electrode should remain attached.  Drape the wire over your shoulder or put it in a shirt pocket to keep it from getting pulled. Attach the remaining two electrodes. Insert a small amount of electrolyte gel inside the electrode using the syringe and blunt needle. Pass the blunt needle through the hole in the electrode and gentle push the plunger until gel starts to come out of the top of the hole. </w:t>
+        <w:t xml:space="preserve">To attach each electrode, lift the blue tab on one sticky pad to </w:t>
+      </w:r>
+      <w:r>
+        <w:rPr>
+          <w:rFonts w:ascii="Arial" w:hAnsi="Arial" w:cs="Arial"/>
+          <w:sz w:val="20"/>
+          <w:szCs w:val="20"/>
+        </w:rPr>
+        <w:t>remove it</w:t>
+      </w:r>
+      <w:r>
+        <w:rPr>
+          <w:rFonts w:ascii="Arial" w:hAnsi="Arial" w:cs="Arial"/>
+          <w:sz w:val="20"/>
+          <w:szCs w:val="20"/>
+        </w:rPr>
+        <w:t xml:space="preserve"> and its paper face from backing. Attach the sticky side of the pad to the electrode face</w:t>
+      </w:r>
+      <w:r>
+        <w:rPr>
+          <w:rFonts w:ascii="Arial" w:hAnsi="Arial" w:cs="Arial"/>
+          <w:sz w:val="20"/>
+          <w:szCs w:val="20"/>
+        </w:rPr>
+        <w:t xml:space="preserve"> (the side that where you can see the metal surface)</w:t>
+      </w:r>
+      <w:r>
+        <w:rPr>
+          <w:rFonts w:ascii="Arial" w:hAnsi="Arial" w:cs="Arial"/>
+          <w:sz w:val="20"/>
+          <w:szCs w:val="20"/>
+        </w:rPr>
+        <w:t xml:space="preserve">. Remove the outer protective paper from the sticky pad and press the pad and electrode on the skin with the wire oriented downward. Once gentle pressure has been applied, the electrode should remain attached.  Drape the wire over your shoulder or put it in a shirt pocket to keep it from getting pulled. Attach the remaining two electrodes. Insert a small amount of electrolyte gel inside the electrode using the syringe and blunt needle. Pass the blunt needle through the hole in the electrode and gentle push the plunger until gel starts to come out of the top of the hole. </w:t>
       </w:r>
     </w:p>
     <w:p>
@@ -1356,7 +1293,23 @@
           <w:sz w:val="20"/>
           <w:szCs w:val="20"/>
         </w:rPr>
-        <w:t xml:space="preserve">You will be using two applications in the lab: Oscilloscope and EOG.  You must not run them simultaneously.  Matlab will let you do this, but it will generate hardware issues.  Quit one application before starting the other.  You do not need to quit Matlab to go between the applications.  </w:t>
+        <w:t xml:space="preserve">You will be using two applications in the lab: Oscilloscope and </w:t>
+      </w:r>
+      <w:r>
+        <w:rPr>
+          <w:rFonts w:ascii="Arial" w:hAnsi="Arial" w:cs="Arial"/>
+          <w:sz w:val="20"/>
+          <w:szCs w:val="20"/>
+        </w:rPr>
+        <w:t>Metrics</w:t>
+      </w:r>
+      <w:r>
+        <w:rPr>
+          <w:rFonts w:ascii="Arial" w:hAnsi="Arial" w:cs="Arial"/>
+          <w:sz w:val="20"/>
+          <w:szCs w:val="20"/>
+        </w:rPr>
+        <w:t xml:space="preserve">.  You must not run them simultaneously.  Matlab will let you do this, but it will generate hardware issues.  Quit one application before starting the other.  You do not need to quit Matlab to go between the applications.  </w:t>
       </w:r>
     </w:p>
     <w:p>
@@ -1394,58 +1347,50 @@
           <w:sz w:val="20"/>
           <w:szCs w:val="20"/>
         </w:rPr>
-        <w:t>Before attempting to collect data, you will use the Oscilloscope application to assess the quality of your signal. You want to see little 60 Hz noise (16.7 ms period) and clear upward and downward deflections of the voltage trace when making large leftward and rightward saccades. You should strive for 60 Hz noise of &lt;50 µV (pre-amplification</w:t>
-      </w:r>
-      <w:r>
-        <w:rPr>
-          <w:rFonts w:ascii="Arial" w:hAnsi="Arial" w:cs="Arial"/>
-          <w:sz w:val="20"/>
-          <w:szCs w:val="20"/>
-        </w:rPr>
-        <w:t xml:space="preserve"> – after 400x preamplification and 10x amplification you should have 60 Hz noise &lt; 200 mV</w:t>
-      </w:r>
-      <w:r>
-        <w:rPr>
-          <w:rFonts w:ascii="Arial" w:hAnsi="Arial" w:cs="Arial"/>
-          <w:sz w:val="20"/>
-          <w:szCs w:val="20"/>
-        </w:rPr>
-        <w:t xml:space="preserve">). You should also familiarize yourself with the consequences of </w:t>
-      </w:r>
-      <w:r>
-        <w:rPr>
-          <w:rFonts w:ascii="Arial" w:hAnsi="Arial" w:cs="Arial"/>
-          <w:sz w:val="20"/>
-          <w:szCs w:val="20"/>
-        </w:rPr>
-        <w:t xml:space="preserve">moving the electrode wires, </w:t>
-      </w:r>
-      <w:r>
-        <w:rPr>
-          <w:rFonts w:ascii="Arial" w:hAnsi="Arial" w:cs="Arial"/>
-          <w:sz w:val="20"/>
-          <w:szCs w:val="20"/>
-        </w:rPr>
-        <w:t>clenching your teeth or blinking while recording EOGs.</w:t>
-      </w:r>
-    </w:p>
-    <w:p>
-      <w:pPr>
-        <w:spacing w:after="120"/>
-        <w:jc w:val="both"/>
-        <w:rPr>
-          <w:rFonts w:ascii="Arial" w:hAnsi="Arial" w:cs="Arial"/>
-          <w:sz w:val="20"/>
-          <w:szCs w:val="20"/>
-        </w:rPr>
-      </w:pPr>
-      <w:r>
-        <w:rPr>
-          <w:rFonts w:ascii="Arial" w:hAnsi="Arial" w:cs="Arial"/>
-          <w:sz w:val="20"/>
-          <w:szCs w:val="20"/>
-        </w:rPr>
-        <w:t>3) When it launches, Matlab will display a large, multi-paneled window. You will first measure your 60 Hz noise using an application called “Oscilloscope”, which you can launch by typing its name in the Matlab “Command Window” at the bottom of the Matlab window.</w:t>
+        <w:t xml:space="preserve">Before attempting to collect data, you will use the Oscilloscope application to assess the quality of your signal. </w:t>
+      </w:r>
+      <w:r>
+        <w:rPr>
+          <w:rFonts w:ascii="Arial" w:hAnsi="Arial" w:cs="Arial"/>
+          <w:sz w:val="20"/>
+          <w:szCs w:val="20"/>
+        </w:rPr>
+        <w:t>You want to see little 60 Hz noise (16.7 ms period) and clear upward and downward deflections of the voltage trace when making large leftward and rightward saccades. You should strive for 60 Hz noise of &lt;50 µV (pre-amplification – after 400x preamplification and 10x amplification you should have 60 Hz noise &lt; 200 mV). You should also familiarize yourself with the consequences of moving the electrode wires, clenching your teeth or blinking while recording EOGs.</w:t>
+      </w:r>
+    </w:p>
+    <w:p>
+      <w:pPr>
+        <w:spacing w:after="120"/>
+        <w:jc w:val="both"/>
+        <w:rPr>
+          <w:rFonts w:ascii="Arial" w:hAnsi="Arial" w:cs="Arial"/>
+          <w:sz w:val="20"/>
+          <w:szCs w:val="20"/>
+        </w:rPr>
+      </w:pPr>
+      <w:r>
+        <w:rPr>
+          <w:rFonts w:ascii="Arial" w:hAnsi="Arial" w:cs="Arial"/>
+          <w:sz w:val="20"/>
+          <w:szCs w:val="20"/>
+        </w:rPr>
+        <w:t xml:space="preserve">3) </w:t>
+      </w:r>
+      <w:r>
+        <w:rPr>
+          <w:rFonts w:ascii="Arial" w:hAnsi="Arial" w:cs="Arial"/>
+          <w:sz w:val="20"/>
+          <w:szCs w:val="20"/>
+        </w:rPr>
+        <w:t>When it launches, Matlab will display a large, multi-paneled window. You will first measure your 60 Hz noise using an application called “Oscilloscope”, which you can launch by typing its name in the Matlab “Command Window” at the bottom of the Matlab window.</w:t>
+      </w:r>
+      <w:r>
+        <w:rPr>
+          <w:rFonts w:ascii="Arial" w:hAnsi="Arial" w:cs="Arial"/>
+          <w:sz w:val="20"/>
+          <w:szCs w:val="20"/>
+        </w:rPr>
+        <w:t xml:space="preserve"> </w:t>
       </w:r>
     </w:p>
     <w:p>
@@ -1481,7 +1426,71 @@
           <w:sz w:val="20"/>
           <w:szCs w:val="20"/>
         </w:rPr>
-        <w:t xml:space="preserve"> button, it should begin display the analog signal from the EOG electrodes. You should use this display to minimize the 60 Hz noise (16.7 ms period) on the signal. Large saccades to the left or right should produce vertical deflections that are much larger than any noise. If you are wearing the electrodes, you can see the signal by holding your gaze fixed on the display window while rapidly rotating your head to the left and right (thereby changes the position of your eyes in their orbits.</w:t>
+        <w:t xml:space="preserve"> button, it should begin display the analog signal from the EOG electrodes. You should use this display to minimize the 60 Hz noise (16.7 ms period) on the signal</w:t>
+      </w:r>
+      <w:r>
+        <w:rPr>
+          <w:rFonts w:ascii="Arial" w:hAnsi="Arial" w:cs="Arial"/>
+          <w:sz w:val="20"/>
+          <w:szCs w:val="20"/>
+        </w:rPr>
+        <w:t xml:space="preserve"> by draping the EOG wires in different positions and re-positioning the pre-amplifier</w:t>
+      </w:r>
+      <w:r>
+        <w:rPr>
+          <w:rFonts w:ascii="Arial" w:hAnsi="Arial" w:cs="Arial"/>
+          <w:sz w:val="20"/>
+          <w:szCs w:val="20"/>
+        </w:rPr>
+        <w:t xml:space="preserve">. Large saccades to the left or right should produce vertical deflections that are much larger than any noise. </w:t>
+      </w:r>
+      <w:r>
+        <w:rPr>
+          <w:rFonts w:ascii="Arial" w:hAnsi="Arial" w:cs="Arial"/>
+          <w:sz w:val="20"/>
+          <w:szCs w:val="20"/>
+        </w:rPr>
+        <w:t>You</w:t>
+      </w:r>
+      <w:r>
+        <w:rPr>
+          <w:rFonts w:ascii="Arial" w:hAnsi="Arial" w:cs="Arial"/>
+          <w:sz w:val="20"/>
+          <w:szCs w:val="20"/>
+        </w:rPr>
+        <w:t xml:space="preserve"> can see the </w:t>
+      </w:r>
+      <w:r>
+        <w:rPr>
+          <w:rFonts w:ascii="Arial" w:hAnsi="Arial" w:cs="Arial"/>
+          <w:sz w:val="20"/>
+          <w:szCs w:val="20"/>
+        </w:rPr>
+        <w:t xml:space="preserve">eye movement </w:t>
+      </w:r>
+      <w:r>
+        <w:rPr>
+          <w:rFonts w:ascii="Arial" w:hAnsi="Arial" w:cs="Arial"/>
+          <w:sz w:val="20"/>
+          <w:szCs w:val="20"/>
+        </w:rPr>
+        <w:t>signal by holding your gaze fixed on the display window while rapidly rotating your head to the left and right (thereby changes the position of your eyes in their orbits</w:t>
+      </w:r>
+      <w:r>
+        <w:rPr>
+          <w:rFonts w:ascii="Arial" w:hAnsi="Arial" w:cs="Arial"/>
+          <w:sz w:val="20"/>
+          <w:szCs w:val="20"/>
+        </w:rPr>
+        <w:t>)</w:t>
+      </w:r>
+      <w:r>
+        <w:rPr>
+          <w:rFonts w:ascii="Arial" w:hAnsi="Arial" w:cs="Arial"/>
+          <w:sz w:val="20"/>
+          <w:szCs w:val="20"/>
+        </w:rPr>
+        <w:t>.</w:t>
       </w:r>
     </w:p>
     <w:p>
@@ -1591,26 +1600,82 @@
           <w:sz w:val="20"/>
           <w:szCs w:val="20"/>
         </w:rPr>
-        <w:t>Running the EOG Task</w:t>
-      </w:r>
-    </w:p>
-    <w:p>
-      <w:pPr>
-        <w:spacing w:after="120"/>
-        <w:jc w:val="both"/>
-        <w:rPr>
-          <w:rFonts w:ascii="Arial" w:hAnsi="Arial" w:cs="Arial"/>
-          <w:sz w:val="20"/>
-          <w:szCs w:val="20"/>
-        </w:rPr>
-      </w:pPr>
-      <w:r>
-        <w:rPr>
-          <w:rFonts w:ascii="Arial" w:hAnsi="Arial" w:cs="Arial"/>
-          <w:sz w:val="20"/>
-          <w:szCs w:val="20"/>
-        </w:rPr>
-        <w:t>Launch the EOG application by typing its name in the Matlab command window. It</w:t>
+        <w:t xml:space="preserve">Running the </w:t>
+      </w:r>
+      <w:r>
+        <w:rPr>
+          <w:rFonts w:ascii="Arial" w:hAnsi="Arial" w:cs="Arial"/>
+          <w:b/>
+          <w:bCs/>
+          <w:i/>
+          <w:iCs/>
+          <w:sz w:val="20"/>
+          <w:szCs w:val="20"/>
+        </w:rPr>
+        <w:t>Metrics</w:t>
+      </w:r>
+      <w:r>
+        <w:rPr>
+          <w:rFonts w:ascii="Arial" w:hAnsi="Arial" w:cs="Arial"/>
+          <w:b/>
+          <w:i/>
+          <w:sz w:val="20"/>
+          <w:szCs w:val="20"/>
+        </w:rPr>
+        <w:t xml:space="preserve"> </w:t>
+      </w:r>
+      <w:r>
+        <w:rPr>
+          <w:rFonts w:ascii="Arial" w:hAnsi="Arial" w:cs="Arial"/>
+          <w:b/>
+          <w:i/>
+          <w:sz w:val="20"/>
+          <w:szCs w:val="20"/>
+        </w:rPr>
+        <w:t>Task</w:t>
+      </w:r>
+    </w:p>
+    <w:p>
+      <w:pPr>
+        <w:spacing w:after="120"/>
+        <w:jc w:val="both"/>
+        <w:rPr>
+          <w:rFonts w:ascii="Arial" w:hAnsi="Arial" w:cs="Arial"/>
+          <w:sz w:val="20"/>
+          <w:szCs w:val="20"/>
+        </w:rPr>
+      </w:pPr>
+      <w:r>
+        <w:rPr>
+          <w:rFonts w:ascii="Arial" w:hAnsi="Arial" w:cs="Arial"/>
+          <w:sz w:val="20"/>
+          <w:szCs w:val="20"/>
+        </w:rPr>
+        <w:t xml:space="preserve">Launch the </w:t>
+      </w:r>
+      <w:r>
+        <w:rPr>
+          <w:rFonts w:ascii="Arial" w:hAnsi="Arial" w:cs="Arial"/>
+          <w:sz w:val="20"/>
+          <w:szCs w:val="20"/>
+        </w:rPr>
+        <w:t>Metrics</w:t>
+      </w:r>
+      <w:r>
+        <w:rPr>
+          <w:rFonts w:ascii="Arial" w:hAnsi="Arial" w:cs="Arial"/>
+          <w:sz w:val="20"/>
+          <w:szCs w:val="20"/>
+        </w:rPr>
+        <w:t xml:space="preserve"> </w:t>
+      </w:r>
+      <w:r>
+        <w:rPr>
+          <w:rFonts w:ascii="Arial" w:hAnsi="Arial" w:cs="Arial"/>
+          <w:sz w:val="20"/>
+          <w:szCs w:val="20"/>
+        </w:rPr>
+        <w:t>application by typing its name in the Matlab command window. It</w:t>
       </w:r>
       <w:r>
         <w:rPr>
@@ -1634,31 +1699,31 @@
           <w:sz w:val="20"/>
           <w:szCs w:val="20"/>
         </w:rPr>
-        <w:t xml:space="preserve"> to launch, and it will display warnings in the Matlab “Command Window” and the </w:t>
-      </w:r>
-      <w:r>
-        <w:rPr>
-          <w:rFonts w:ascii="Arial" w:hAnsi="Arial" w:cs="Arial"/>
-          <w:sz w:val="20"/>
-          <w:szCs w:val="20"/>
-        </w:rPr>
-        <w:t>display window that is created on the sc</w:t>
-      </w:r>
-      <w:r>
-        <w:rPr>
-          <w:rFonts w:ascii="Arial" w:hAnsi="Arial" w:cs="Arial"/>
-          <w:sz w:val="20"/>
-          <w:szCs w:val="20"/>
-        </w:rPr>
-        <w:t xml:space="preserve">reen. </w:t>
-      </w:r>
-      <w:r>
-        <w:rPr>
-          <w:rFonts w:ascii="Arial" w:hAnsi="Arial" w:cs="Arial"/>
-          <w:sz w:val="20"/>
-          <w:szCs w:val="20"/>
-        </w:rPr>
-        <w:t>You can safely ignore all these warnings.</w:t>
+        <w:t xml:space="preserve"> to launch</w:t>
+      </w:r>
+      <w:r>
+        <w:rPr>
+          <w:rFonts w:ascii="Arial" w:hAnsi="Arial" w:cs="Arial"/>
+          <w:sz w:val="20"/>
+          <w:szCs w:val="20"/>
+        </w:rPr>
+        <w:t xml:space="preserve">. </w:t>
+      </w:r>
+      <w:r>
+        <w:rPr>
+          <w:rFonts w:ascii="Arial" w:hAnsi="Arial" w:cs="Arial"/>
+          <w:sz w:val="20"/>
+          <w:szCs w:val="20"/>
+        </w:rPr>
+        <w:t xml:space="preserve">Once the </w:t>
+      </w:r>
+      <w:r>
+        <w:rPr>
+          <w:rFonts w:ascii="Arial" w:hAnsi="Arial" w:cs="Arial"/>
+          <w:sz w:val="20"/>
+          <w:szCs w:val="20"/>
+        </w:rPr>
+        <w:t>Metrics</w:t>
       </w:r>
       <w:r>
         <w:rPr>
@@ -1674,23 +1739,7 @@
           <w:sz w:val="20"/>
           <w:szCs w:val="20"/>
         </w:rPr>
-        <w:t xml:space="preserve">Once the </w:t>
-      </w:r>
-      <w:r>
-        <w:rPr>
-          <w:rFonts w:ascii="Arial" w:hAnsi="Arial" w:cs="Arial"/>
-          <w:sz w:val="20"/>
-          <w:szCs w:val="20"/>
-        </w:rPr>
-        <w:t>EOG</w:t>
-      </w:r>
-      <w:r>
-        <w:rPr>
-          <w:rFonts w:ascii="Arial" w:hAnsi="Arial" w:cs="Arial"/>
-          <w:sz w:val="20"/>
-          <w:szCs w:val="20"/>
-        </w:rPr>
-        <w:t xml:space="preserve"> application has</w:t>
+        <w:t>application has</w:t>
       </w:r>
       <w:r>
         <w:rPr>
@@ -2447,25 +2496,7 @@
           <w:sz w:val="20"/>
           <w:szCs w:val="20"/>
         </w:rPr>
-        <w:t xml:space="preserve">(If </w:t>
-      </w:r>
-      <w:proofErr w:type="gramStart"/>
-      <w:r>
-        <w:rPr>
-          <w:rFonts w:ascii="Arial" w:hAnsi="Arial" w:cs="Arial"/>
-          <w:sz w:val="20"/>
-          <w:szCs w:val="20"/>
-        </w:rPr>
-        <w:t>not</w:t>
-      </w:r>
-      <w:proofErr w:type="gramEnd"/>
-      <w:r>
-        <w:rPr>
-          <w:rFonts w:ascii="Arial" w:hAnsi="Arial" w:cs="Arial"/>
-          <w:sz w:val="20"/>
-          <w:szCs w:val="20"/>
-        </w:rPr>
-        <w:t xml:space="preserve"> enough trials have been run for the application to establish a calibration, it will assume that the maximum voltage in the trace corresponds to the stimulus</w:t>
+        <w:t>(If not enough trials have been run for the application to establish a calibration, it will assume that the maximum voltage in the trace corresponds to the stimulus</w:t>
       </w:r>
       <w:r>
         <w:rPr>
@@ -2696,20 +2727,28 @@
       <w:r>
         <w:rPr>
           <w:rFonts w:ascii="Arial" w:hAnsi="Arial" w:cs="Arial"/>
-          <w:b/>
-          <w:sz w:val="20"/>
-          <w:szCs w:val="20"/>
-        </w:rPr>
-        <w:t>EOG</w:t>
-      </w:r>
-      <w:r>
-        <w:rPr>
-          <w:rFonts w:ascii="Arial" w:hAnsi="Arial" w:cs="Arial"/>
-          <w:b/>
-          <w:sz w:val="20"/>
-          <w:szCs w:val="20"/>
-        </w:rPr>
-        <w:t xml:space="preserve"> Task</w:t>
+          <w:sz w:val="20"/>
+          <w:szCs w:val="20"/>
+        </w:rPr>
+        <w:t>Metrics</w:t>
+      </w:r>
+      <w:r>
+        <w:rPr>
+          <w:rFonts w:ascii="Arial" w:hAnsi="Arial" w:cs="Arial"/>
+          <w:b/>
+          <w:sz w:val="20"/>
+          <w:szCs w:val="20"/>
+        </w:rPr>
+        <w:t xml:space="preserve"> </w:t>
+      </w:r>
+      <w:r>
+        <w:rPr>
+          <w:rFonts w:ascii="Arial" w:hAnsi="Arial" w:cs="Arial"/>
+          <w:b/>
+          <w:sz w:val="20"/>
+          <w:szCs w:val="20"/>
+        </w:rPr>
+        <w:t>Task</w:t>
       </w:r>
     </w:p>
     <w:p>
@@ -3243,8 +3282,6 @@
         </w:rPr>
         <w:t>The vertical dotted lines mark the average duration for saccades of different sizes, using the same color code as for the saccade sizes.  For simplicity, one average duration is shown for left and right saccades (the average of the two)</w:t>
       </w:r>
-      <w:bookmarkStart w:id="0" w:name="_GoBack"/>
-      <w:bookmarkEnd w:id="0"/>
       <w:r>
         <w:rPr>
           <w:rFonts w:ascii="Arial" w:hAnsi="Arial" w:cs="Arial"/>
@@ -3591,7 +3628,55 @@
           <w:sz w:val="20"/>
           <w:szCs w:val="20"/>
         </w:rPr>
-        <w:t xml:space="preserve">When you have finished collecting and saved your data, you can terminate the EOG application by either 1) closing the EOG control panel window using its close button (red button in the upper left corner), 2) closing the Matlab window using its close button, or 3) making Matlab quit using Quit in the File Menu (or the keyboard equivalent, command-Q). In any case, you will be asked whether you are sure you want to quit. All unsaved data will be lost when you quit. </w:t>
+        <w:t xml:space="preserve">When you have finished collecting and saved your data, you can terminate the </w:t>
+      </w:r>
+      <w:r>
+        <w:rPr>
+          <w:rFonts w:ascii="Arial" w:hAnsi="Arial" w:cs="Arial"/>
+          <w:sz w:val="20"/>
+          <w:szCs w:val="20"/>
+        </w:rPr>
+        <w:t>Metrics</w:t>
+      </w:r>
+      <w:r>
+        <w:rPr>
+          <w:rFonts w:ascii="Arial" w:hAnsi="Arial" w:cs="Arial"/>
+          <w:sz w:val="20"/>
+          <w:szCs w:val="20"/>
+        </w:rPr>
+        <w:t xml:space="preserve"> </w:t>
+      </w:r>
+      <w:r>
+        <w:rPr>
+          <w:rFonts w:ascii="Arial" w:hAnsi="Arial" w:cs="Arial"/>
+          <w:sz w:val="20"/>
+          <w:szCs w:val="20"/>
+        </w:rPr>
+        <w:t xml:space="preserve">application by either 1) closing the </w:t>
+      </w:r>
+      <w:r>
+        <w:rPr>
+          <w:rFonts w:ascii="Arial" w:hAnsi="Arial" w:cs="Arial"/>
+          <w:sz w:val="20"/>
+          <w:szCs w:val="20"/>
+        </w:rPr>
+        <w:t>Metrics</w:t>
+      </w:r>
+      <w:r>
+        <w:rPr>
+          <w:rFonts w:ascii="Arial" w:hAnsi="Arial" w:cs="Arial"/>
+          <w:sz w:val="20"/>
+          <w:szCs w:val="20"/>
+        </w:rPr>
+        <w:t xml:space="preserve"> </w:t>
+      </w:r>
+      <w:r>
+        <w:rPr>
+          <w:rFonts w:ascii="Arial" w:hAnsi="Arial" w:cs="Arial"/>
+          <w:sz w:val="20"/>
+          <w:szCs w:val="20"/>
+        </w:rPr>
+        <w:t xml:space="preserve">control panel window using its close button (red button in the upper left corner), 2) closing the Matlab window using its close button, or 3) making Matlab quit using Quit in the File Menu (or the keyboard equivalent, command-Q). In any case, you will be asked whether you are sure you want to quit. All unsaved data will be lost when you quit. </w:t>
       </w:r>
     </w:p>
     <w:p>
@@ -3668,6 +3753,14 @@
           <w:szCs w:val="20"/>
         </w:rPr>
         <w:t>Do not scratch the metal surface of the electrode.  You can remove any gel from your face with a wet paper towel.</w:t>
+      </w:r>
+      <w:r>
+        <w:rPr>
+          <w:rFonts w:ascii="Arial" w:hAnsi="Arial" w:cs="Arial"/>
+          <w:sz w:val="20"/>
+          <w:szCs w:val="20"/>
+        </w:rPr>
+        <w:t xml:space="preserve">  Leave the EOG electrodes soaking in the solution you found them in.</w:t>
       </w:r>
     </w:p>
     <w:p>
@@ -3717,7 +3810,7 @@
 </file>
 
 <file path=word/endnotes.xml><?xml version="1.0" encoding="utf-8"?>
-<w:endnotes xmlns:wpc="http://schemas.microsoft.com/office/word/2010/wordprocessingCanvas" xmlns:cx="http://schemas.microsoft.com/office/drawing/2014/chartex" xmlns:cx1="http://schemas.microsoft.com/office/drawing/2015/9/8/chartex" xmlns:cx2="http://schemas.microsoft.com/office/drawing/2015/10/21/chartex" xmlns:cx3="http://schemas.microsoft.com/office/drawing/2016/5/9/chartex" xmlns:cx4="http://schemas.microsoft.com/office/drawing/2016/5/10/chartex" xmlns:cx5="http://schemas.microsoft.com/office/drawing/2016/5/11/chartex" xmlns:cx6="http://schemas.microsoft.com/office/drawing/2016/5/12/chartex" xmlns:cx7="http://schemas.microsoft.com/office/drawing/2016/5/13/chartex" xmlns:cx8="http://schemas.microsoft.com/office/drawing/2016/5/14/chartex" xmlns:mc="http://schemas.openxmlformats.org/markup-compatibility/2006" xmlns:aink="http://schemas.microsoft.com/office/drawing/2016/ink" xmlns:am3d="http://schemas.microsoft.com/office/drawing/2017/model3d" xmlns:o="urn:schemas-microsoft-com:office:office" xmlns:r="http://schemas.openxmlformats.org/officeDocument/2006/relationships" xmlns:m="http://schemas.openxmlformats.org/officeDocument/2006/math" xmlns:v="urn:schemas-microsoft-com:vml" xmlns:wp14="http://schemas.microsoft.com/office/word/2010/wordprocessingDrawing" xmlns:wp="http://schemas.openxmlformats.org/drawingml/2006/wordprocessingDrawing" xmlns:w10="urn:schemas-microsoft-com:office:word" xmlns:w="http://schemas.openxmlformats.org/wordprocessingml/2006/main" xmlns:w14="http://schemas.microsoft.com/office/word/2010/wordml" xmlns:w15="http://schemas.microsoft.com/office/word/2012/wordml" xmlns:w16cid="http://schemas.microsoft.com/office/word/2016/wordml/cid" xmlns:w16se="http://schemas.microsoft.com/office/word/2015/wordml/symex" xmlns:wpg="http://schemas.microsoft.com/office/word/2010/wordprocessingGroup" xmlns:wpi="http://schemas.microsoft.com/office/word/2010/wordprocessingInk" xmlns:wne="http://schemas.microsoft.com/office/word/2006/wordml" xmlns:wps="http://schemas.microsoft.com/office/word/2010/wordprocessingShape" mc:Ignorable="w14 w15 w16se w16cid wp14">
+<w:endnotes xmlns:wpc="http://schemas.microsoft.com/office/word/2010/wordprocessingCanvas" xmlns:cx="http://schemas.microsoft.com/office/drawing/2014/chartex" xmlns:cx1="http://schemas.microsoft.com/office/drawing/2015/9/8/chartex" xmlns:cx2="http://schemas.microsoft.com/office/drawing/2015/10/21/chartex" xmlns:cx3="http://schemas.microsoft.com/office/drawing/2016/5/9/chartex" xmlns:cx4="http://schemas.microsoft.com/office/drawing/2016/5/10/chartex" xmlns:cx5="http://schemas.microsoft.com/office/drawing/2016/5/11/chartex" xmlns:cx6="http://schemas.microsoft.com/office/drawing/2016/5/12/chartex" xmlns:cx7="http://schemas.microsoft.com/office/drawing/2016/5/13/chartex" xmlns:cx8="http://schemas.microsoft.com/office/drawing/2016/5/14/chartex" xmlns:mc="http://schemas.openxmlformats.org/markup-compatibility/2006" xmlns:aink="http://schemas.microsoft.com/office/drawing/2016/ink" xmlns:am3d="http://schemas.microsoft.com/office/drawing/2017/model3d" xmlns:o="urn:schemas-microsoft-com:office:office" xmlns:r="http://schemas.openxmlformats.org/officeDocument/2006/relationships" xmlns:m="http://schemas.openxmlformats.org/officeDocument/2006/math" xmlns:v="urn:schemas-microsoft-com:vml" xmlns:wp14="http://schemas.microsoft.com/office/word/2010/wordprocessingDrawing" xmlns:wp="http://schemas.openxmlformats.org/drawingml/2006/wordprocessingDrawing" xmlns:w10="urn:schemas-microsoft-com:office:word" xmlns:w="http://schemas.openxmlformats.org/wordprocessingml/2006/main" xmlns:w14="http://schemas.microsoft.com/office/word/2010/wordml" xmlns:w15="http://schemas.microsoft.com/office/word/2012/wordml" xmlns:w16cex="http://schemas.microsoft.com/office/word/2018/wordml/cex" xmlns:w16cid="http://schemas.microsoft.com/office/word/2016/wordml/cid" xmlns:w16="http://schemas.microsoft.com/office/word/2018/wordml" xmlns:w16se="http://schemas.microsoft.com/office/word/2015/wordml/symex" xmlns:wpg="http://schemas.microsoft.com/office/word/2010/wordprocessingGroup" xmlns:wpi="http://schemas.microsoft.com/office/word/2010/wordprocessingInk" xmlns:wne="http://schemas.microsoft.com/office/word/2006/wordml" xmlns:wps="http://schemas.microsoft.com/office/word/2010/wordprocessingShape" mc:Ignorable="w14 w15 w16se w16cid w16 w16cex wp14">
   <w:endnote w:type="separator" w:id="-1">
     <w:p>
       <w:r>
@@ -3736,7 +3829,7 @@
 </file>
 
 <file path=word/footnotes.xml><?xml version="1.0" encoding="utf-8"?>
-<w:footnotes xmlns:wpc="http://schemas.microsoft.com/office/word/2010/wordprocessingCanvas" xmlns:cx="http://schemas.microsoft.com/office/drawing/2014/chartex" xmlns:cx1="http://schemas.microsoft.com/office/drawing/2015/9/8/chartex" xmlns:cx2="http://schemas.microsoft.com/office/drawing/2015/10/21/chartex" xmlns:cx3="http://schemas.microsoft.com/office/drawing/2016/5/9/chartex" xmlns:cx4="http://schemas.microsoft.com/office/drawing/2016/5/10/chartex" xmlns:cx5="http://schemas.microsoft.com/office/drawing/2016/5/11/chartex" xmlns:cx6="http://schemas.microsoft.com/office/drawing/2016/5/12/chartex" xmlns:cx7="http://schemas.microsoft.com/office/drawing/2016/5/13/chartex" xmlns:cx8="http://schemas.microsoft.com/office/drawing/2016/5/14/chartex" xmlns:mc="http://schemas.openxmlformats.org/markup-compatibility/2006" xmlns:aink="http://schemas.microsoft.com/office/drawing/2016/ink" xmlns:am3d="http://schemas.microsoft.com/office/drawing/2017/model3d" xmlns:o="urn:schemas-microsoft-com:office:office" xmlns:r="http://schemas.openxmlformats.org/officeDocument/2006/relationships" xmlns:m="http://schemas.openxmlformats.org/officeDocument/2006/math" xmlns:v="urn:schemas-microsoft-com:vml" xmlns:wp14="http://schemas.microsoft.com/office/word/2010/wordprocessingDrawing" xmlns:wp="http://schemas.openxmlformats.org/drawingml/2006/wordprocessingDrawing" xmlns:w10="urn:schemas-microsoft-com:office:word" xmlns:w="http://schemas.openxmlformats.org/wordprocessingml/2006/main" xmlns:w14="http://schemas.microsoft.com/office/word/2010/wordml" xmlns:w15="http://schemas.microsoft.com/office/word/2012/wordml" xmlns:w16cid="http://schemas.microsoft.com/office/word/2016/wordml/cid" xmlns:w16se="http://schemas.microsoft.com/office/word/2015/wordml/symex" xmlns:wpg="http://schemas.microsoft.com/office/word/2010/wordprocessingGroup" xmlns:wpi="http://schemas.microsoft.com/office/word/2010/wordprocessingInk" xmlns:wne="http://schemas.microsoft.com/office/word/2006/wordml" xmlns:wps="http://schemas.microsoft.com/office/word/2010/wordprocessingShape" mc:Ignorable="w14 w15 w16se w16cid wp14">
+<w:footnotes xmlns:wpc="http://schemas.microsoft.com/office/word/2010/wordprocessingCanvas" xmlns:cx="http://schemas.microsoft.com/office/drawing/2014/chartex" xmlns:cx1="http://schemas.microsoft.com/office/drawing/2015/9/8/chartex" xmlns:cx2="http://schemas.microsoft.com/office/drawing/2015/10/21/chartex" xmlns:cx3="http://schemas.microsoft.com/office/drawing/2016/5/9/chartex" xmlns:cx4="http://schemas.microsoft.com/office/drawing/2016/5/10/chartex" xmlns:cx5="http://schemas.microsoft.com/office/drawing/2016/5/11/chartex" xmlns:cx6="http://schemas.microsoft.com/office/drawing/2016/5/12/chartex" xmlns:cx7="http://schemas.microsoft.com/office/drawing/2016/5/13/chartex" xmlns:cx8="http://schemas.microsoft.com/office/drawing/2016/5/14/chartex" xmlns:mc="http://schemas.openxmlformats.org/markup-compatibility/2006" xmlns:aink="http://schemas.microsoft.com/office/drawing/2016/ink" xmlns:am3d="http://schemas.microsoft.com/office/drawing/2017/model3d" xmlns:o="urn:schemas-microsoft-com:office:office" xmlns:r="http://schemas.openxmlformats.org/officeDocument/2006/relationships" xmlns:m="http://schemas.openxmlformats.org/officeDocument/2006/math" xmlns:v="urn:schemas-microsoft-com:vml" xmlns:wp14="http://schemas.microsoft.com/office/word/2010/wordprocessingDrawing" xmlns:wp="http://schemas.openxmlformats.org/drawingml/2006/wordprocessingDrawing" xmlns:w10="urn:schemas-microsoft-com:office:word" xmlns:w="http://schemas.openxmlformats.org/wordprocessingml/2006/main" xmlns:w14="http://schemas.microsoft.com/office/word/2010/wordml" xmlns:w15="http://schemas.microsoft.com/office/word/2012/wordml" xmlns:w16cex="http://schemas.microsoft.com/office/word/2018/wordml/cex" xmlns:w16cid="http://schemas.microsoft.com/office/word/2016/wordml/cid" xmlns:w16="http://schemas.microsoft.com/office/word/2018/wordml" xmlns:w16se="http://schemas.microsoft.com/office/word/2015/wordml/symex" xmlns:wpg="http://schemas.microsoft.com/office/word/2010/wordprocessingGroup" xmlns:wpi="http://schemas.microsoft.com/office/word/2010/wordprocessingInk" xmlns:wne="http://schemas.microsoft.com/office/word/2006/wordml" xmlns:wps="http://schemas.microsoft.com/office/word/2010/wordprocessingShape" mc:Ignorable="w14 w15 w16se w16cid w16 w16cex wp14">
   <w:footnote w:type="separator" w:id="-1">
     <w:p>
       <w:r>
@@ -3755,7 +3848,7 @@
 </file>
 
 <file path=word/header1.xml><?xml version="1.0" encoding="utf-8"?>
-<w:hdr xmlns:wpc="http://schemas.microsoft.com/office/word/2010/wordprocessingCanvas" xmlns:cx="http://schemas.microsoft.com/office/drawing/2014/chartex" xmlns:cx1="http://schemas.microsoft.com/office/drawing/2015/9/8/chartex" xmlns:cx2="http://schemas.microsoft.com/office/drawing/2015/10/21/chartex" xmlns:cx3="http://schemas.microsoft.com/office/drawing/2016/5/9/chartex" xmlns:cx4="http://schemas.microsoft.com/office/drawing/2016/5/10/chartex" xmlns:cx5="http://schemas.microsoft.com/office/drawing/2016/5/11/chartex" xmlns:cx6="http://schemas.microsoft.com/office/drawing/2016/5/12/chartex" xmlns:cx7="http://schemas.microsoft.com/office/drawing/2016/5/13/chartex" xmlns:cx8="http://schemas.microsoft.com/office/drawing/2016/5/14/chartex" xmlns:mc="http://schemas.openxmlformats.org/markup-compatibility/2006" xmlns:aink="http://schemas.microsoft.com/office/drawing/2016/ink" xmlns:am3d="http://schemas.microsoft.com/office/drawing/2017/model3d" xmlns:o="urn:schemas-microsoft-com:office:office" xmlns:r="http://schemas.openxmlformats.org/officeDocument/2006/relationships" xmlns:m="http://schemas.openxmlformats.org/officeDocument/2006/math" xmlns:v="urn:schemas-microsoft-com:vml" xmlns:wp14="http://schemas.microsoft.com/office/word/2010/wordprocessingDrawing" xmlns:wp="http://schemas.openxmlformats.org/drawingml/2006/wordprocessingDrawing" xmlns:w10="urn:schemas-microsoft-com:office:word" xmlns:w="http://schemas.openxmlformats.org/wordprocessingml/2006/main" xmlns:w14="http://schemas.microsoft.com/office/word/2010/wordml" xmlns:w15="http://schemas.microsoft.com/office/word/2012/wordml" xmlns:w16cid="http://schemas.microsoft.com/office/word/2016/wordml/cid" xmlns:w16se="http://schemas.microsoft.com/office/word/2015/wordml/symex" xmlns:wpg="http://schemas.microsoft.com/office/word/2010/wordprocessingGroup" xmlns:wpi="http://schemas.microsoft.com/office/word/2010/wordprocessingInk" xmlns:wne="http://schemas.microsoft.com/office/word/2006/wordml" xmlns:wps="http://schemas.microsoft.com/office/word/2010/wordprocessingShape" mc:Ignorable="w14 w15 w16se w16cid wp14">
+<w:hdr xmlns:wpc="http://schemas.microsoft.com/office/word/2010/wordprocessingCanvas" xmlns:cx="http://schemas.microsoft.com/office/drawing/2014/chartex" xmlns:cx1="http://schemas.microsoft.com/office/drawing/2015/9/8/chartex" xmlns:cx2="http://schemas.microsoft.com/office/drawing/2015/10/21/chartex" xmlns:cx3="http://schemas.microsoft.com/office/drawing/2016/5/9/chartex" xmlns:cx4="http://schemas.microsoft.com/office/drawing/2016/5/10/chartex" xmlns:cx5="http://schemas.microsoft.com/office/drawing/2016/5/11/chartex" xmlns:cx6="http://schemas.microsoft.com/office/drawing/2016/5/12/chartex" xmlns:cx7="http://schemas.microsoft.com/office/drawing/2016/5/13/chartex" xmlns:cx8="http://schemas.microsoft.com/office/drawing/2016/5/14/chartex" xmlns:mc="http://schemas.openxmlformats.org/markup-compatibility/2006" xmlns:aink="http://schemas.microsoft.com/office/drawing/2016/ink" xmlns:am3d="http://schemas.microsoft.com/office/drawing/2017/model3d" xmlns:o="urn:schemas-microsoft-com:office:office" xmlns:r="http://schemas.openxmlformats.org/officeDocument/2006/relationships" xmlns:m="http://schemas.openxmlformats.org/officeDocument/2006/math" xmlns:v="urn:schemas-microsoft-com:vml" xmlns:wp14="http://schemas.microsoft.com/office/word/2010/wordprocessingDrawing" xmlns:wp="http://schemas.openxmlformats.org/drawingml/2006/wordprocessingDrawing" xmlns:w10="urn:schemas-microsoft-com:office:word" xmlns:w="http://schemas.openxmlformats.org/wordprocessingml/2006/main" xmlns:w14="http://schemas.microsoft.com/office/word/2010/wordml" xmlns:w15="http://schemas.microsoft.com/office/word/2012/wordml" xmlns:w16cex="http://schemas.microsoft.com/office/word/2018/wordml/cex" xmlns:w16cid="http://schemas.microsoft.com/office/word/2016/wordml/cid" xmlns:w16="http://schemas.microsoft.com/office/word/2018/wordml" xmlns:w16se="http://schemas.microsoft.com/office/word/2015/wordml/symex" xmlns:wpg="http://schemas.microsoft.com/office/word/2010/wordprocessingGroup" xmlns:wpi="http://schemas.microsoft.com/office/word/2010/wordprocessingInk" xmlns:wne="http://schemas.microsoft.com/office/word/2006/wordml" xmlns:wps="http://schemas.microsoft.com/office/word/2010/wordprocessingShape" mc:Ignorable="w14 w15 w16se w16cid w16 w16cex wp14">
   <w:p>
     <w:pPr>
       <w:pStyle w:val="Header"/>
@@ -3796,7 +3889,7 @@
 </file>
 
 <file path=word/styles.xml><?xml version="1.0" encoding="utf-8"?>
-<w:styles xmlns:mc="http://schemas.openxmlformats.org/markup-compatibility/2006" xmlns:r="http://schemas.openxmlformats.org/officeDocument/2006/relationships" xmlns:w="http://schemas.openxmlformats.org/wordprocessingml/2006/main" xmlns:w14="http://schemas.microsoft.com/office/word/2010/wordml" xmlns:w15="http://schemas.microsoft.com/office/word/2012/wordml" xmlns:w16cid="http://schemas.microsoft.com/office/word/2016/wordml/cid" xmlns:w16se="http://schemas.microsoft.com/office/word/2015/wordml/symex" mc:Ignorable="w14 w15 w16se w16cid">
+<w:styles xmlns:mc="http://schemas.openxmlformats.org/markup-compatibility/2006" xmlns:r="http://schemas.openxmlformats.org/officeDocument/2006/relationships" xmlns:w="http://schemas.openxmlformats.org/wordprocessingml/2006/main" xmlns:w14="http://schemas.microsoft.com/office/word/2010/wordml" xmlns:w15="http://schemas.microsoft.com/office/word/2012/wordml" xmlns:w16cex="http://schemas.microsoft.com/office/word/2018/wordml/cex" xmlns:w16cid="http://schemas.microsoft.com/office/word/2016/wordml/cid" xmlns:w16="http://schemas.microsoft.com/office/word/2018/wordml" xmlns:w16se="http://schemas.microsoft.com/office/word/2015/wordml/symex" mc:Ignorable="w14 w15 w16se w16cid w16 w16cex">
   <w:docDefaults>
     <w:rPrDefault>
       <w:rPr>
@@ -4190,6 +4283,7 @@
   <w:style w:type="character" w:default="1" w:styleId="DefaultParagraphFont">
     <w:name w:val="Default Paragraph Font"/>
     <w:uiPriority w:val="1"/>
+    <w:semiHidden/>
     <w:unhideWhenUsed/>
   </w:style>
   <w:style w:type="table" w:default="1" w:styleId="TableNormal">

</xml_diff>